<commit_message>
Redigert utgave av alt
</commit_message>
<xml_diff>
--- a/Milep�lsplan.docx
+++ b/Milep�lsplan.docx
@@ -361,7 +361,13 @@
               <w:rPr>
                 <w:rFonts w:ascii="Arial" w:hAnsi="Arial" w:cs="Arial"/>
               </w:rPr>
-              <w:t>Lagringsplattform</w:t>
+              <w:t>Lagrings</w:t>
+            </w:r>
+            <w:r>
+              <w:rPr>
+                <w:rFonts w:ascii="Arial" w:hAnsi="Arial" w:cs="Arial"/>
+              </w:rPr>
+              <w:t>enhet</w:t>
             </w:r>
           </w:p>
         </w:tc>
@@ -531,6 +537,12 @@
               </w:rPr>
               <w:t>OK</w:t>
             </w:r>
+            <w:r>
+              <w:rPr>
+                <w:rFonts w:ascii="Arial" w:hAnsi="Arial" w:cs="Arial"/>
+              </w:rPr>
+              <w:t xml:space="preserve"> ?</w:t>
+            </w:r>
           </w:p>
         </w:tc>
         <w:tc>
@@ -601,7 +613,13 @@
               <w:rPr>
                 <w:rFonts w:ascii="Arial" w:hAnsi="Arial" w:cs="Arial"/>
               </w:rPr>
-              <w:t>07.10.2010</w:t>
+              <w:t>12</w:t>
+            </w:r>
+            <w:r>
+              <w:rPr>
+                <w:rFonts w:ascii="Arial" w:hAnsi="Arial" w:cs="Arial"/>
+              </w:rPr>
+              <w:t>.10.2010</w:t>
             </w:r>
           </w:p>
         </w:tc>

</xml_diff>